<commit_message>
Adicionar Ata 17 e corrigir Ata 16-10
</commit_message>
<xml_diff>
--- a/Ata de Sprint 17-10-2023.docx
+++ b/Ata de Sprint 17-10-2023.docx
@@ -82,7 +82,7 @@
           <w:sz w:val="20"/>
           <w:szCs w:val="20"/>
         </w:rPr>
-        <w:t>6</w:t>
+        <w:t>7</w:t>
       </w:r>
       <w:r>
         <w:rPr>
@@ -186,6 +186,11 @@
       </w:r>
     </w:p>
     <w:p>
+      <w:pPr>
+        <w:rPr>
+          <w:u w:val="single"/>
+        </w:rPr>
+      </w:pPr>
       <w:r>
         <w:t xml:space="preserve">Participantes ausentes: </w:t>
       </w:r>

</xml_diff>